<commit_message>
Add new instructions for iOS
</commit_message>
<xml_diff>
--- a/src/Setup_iOS.docx
+++ b/src/Setup_iOS.docx
@@ -11,6 +11,41 @@
         </w:numPr>
       </w:pPr>
       <w:r>
+        <w:rPr>
+          <w:b/>
+          <w:bCs/>
+        </w:rPr>
+        <w:t xml:space="preserve">Please make sure that the iOS device and your computer/mac are connected to the same </w:t>
+      </w:r>
+      <w:proofErr w:type="spellStart"/>
+      <w:r>
+        <w:rPr>
+          <w:b/>
+          <w:bCs/>
+        </w:rPr>
+        <w:t>WiFi</w:t>
+      </w:r>
+      <w:proofErr w:type="spellEnd"/>
+      <w:r>
+        <w:rPr>
+          <w:b/>
+          <w:bCs/>
+        </w:rPr>
+        <w:t xml:space="preserve"> network!</w:t>
+      </w:r>
+      <w:r>
+        <w:br/>
+      </w:r>
+    </w:p>
+    <w:p>
+      <w:pPr>
+        <w:pStyle w:val="ListParagraph"/>
+        <w:numPr>
+          <w:ilvl w:val="0"/>
+          <w:numId w:val="1"/>
+        </w:numPr>
+      </w:pPr>
+      <w:r>
         <w:t xml:space="preserve">Run the .exe, with “settings.txt” containing “Device: </w:t>
       </w:r>
       <w:r>
@@ -25,6 +60,9 @@
         <w:pStyle w:val="ListParagraph"/>
       </w:pPr>
       <w:r>
+        <w:rPr>
+          <w:noProof/>
+        </w:rPr>
         <w:drawing>
           <wp:inline distT="0" distB="0" distL="0" distR="0" wp14:anchorId="191495EF" wp14:editId="45C8A06E">
             <wp:extent cx="1124107" cy="181000"/>
@@ -84,6 +122,9 @@
         <w:pStyle w:val="ListParagraph"/>
       </w:pPr>
       <w:r>
+        <w:rPr>
+          <w:noProof/>
+        </w:rPr>
         <w:drawing>
           <wp:inline distT="0" distB="0" distL="0" distR="0" wp14:anchorId="579E2427" wp14:editId="34855CC2">
             <wp:extent cx="5943600" cy="548640"/>
@@ -213,13 +254,11 @@
         </w:numPr>
       </w:pPr>
       <w:r>
-        <w:t xml:space="preserve">Head over to “Automation” and hit the “+” </w:t>
-      </w:r>
-      <w:proofErr w:type="spellStart"/>
-      <w:r>
-        <w:t>symboi</w:t>
-      </w:r>
-      <w:proofErr w:type="spellEnd"/>
+        <w:t>Head over to “Automation” and hit the “+” symbo</w:t>
+      </w:r>
+      <w:r>
+        <w:t>l</w:t>
+      </w:r>
       <w:r>
         <w:t>.</w:t>
       </w:r>
@@ -235,6 +274,7 @@
         <w:rPr>
           <w:noProof/>
         </w:rPr>
+        <w:lastRenderedPageBreak/>
         <w:drawing>
           <wp:inline distT="0" distB="0" distL="0" distR="0" wp14:anchorId="0DC5510F" wp14:editId="18F1B49E">
             <wp:extent cx="1842962" cy="3962400"/>
@@ -324,6 +364,7 @@
         <w:rPr>
           <w:noProof/>
         </w:rPr>
+        <w:lastRenderedPageBreak/>
         <w:drawing>
           <wp:inline distT="0" distB="0" distL="0" distR="0" wp14:anchorId="79A42EA3" wp14:editId="1F2FE23A">
             <wp:extent cx="1857375" cy="4021313"/>
@@ -400,7 +441,6 @@
         <w:rPr>
           <w:noProof/>
         </w:rPr>
-        <w:lastRenderedPageBreak/>
         <w:drawing>
           <wp:inline distT="0" distB="0" distL="0" distR="0" wp14:anchorId="31273522" wp14:editId="4776B7D5">
             <wp:extent cx="1657350" cy="3588250"/>
@@ -560,7 +600,6 @@
         <w:rPr>
           <w:noProof/>
         </w:rPr>
-        <w:lastRenderedPageBreak/>
         <w:drawing>
           <wp:inline distT="0" distB="0" distL="0" distR="0" wp14:anchorId="1065E11A" wp14:editId="2EF6FA18">
             <wp:extent cx="1693782" cy="3667125"/>
@@ -954,15 +993,7 @@
       </w:pPr>
       <w:r>
         <w:lastRenderedPageBreak/>
-        <w:t xml:space="preserve"> </w:t>
-      </w:r>
-      <w:proofErr w:type="gramStart"/>
-      <w:r>
-        <w:t>Again</w:t>
-      </w:r>
-      <w:proofErr w:type="gramEnd"/>
-      <w:r>
-        <w:t xml:space="preserve"> hit the small “+” button, search for “Get Contents of URL” and tap that</w:t>
+        <w:t xml:space="preserve"> Again hit the small “+” button, search for “Get Contents of URL” and tap that</w:t>
       </w:r>
     </w:p>
     <w:p>
@@ -1357,15 +1388,7 @@
       </w:pPr>
       <w:r>
         <w:lastRenderedPageBreak/>
-        <w:t xml:space="preserve">Press </w:t>
-      </w:r>
-      <w:proofErr w:type="gramStart"/>
-      <w:r>
-        <w:t>enter</w:t>
-      </w:r>
-      <w:proofErr w:type="gramEnd"/>
-      <w:r>
-        <w:t xml:space="preserve"> on the console window after this setup.</w:t>
+        <w:t>Press enter on the console window after this setup.</w:t>
       </w:r>
     </w:p>
     <w:p>
@@ -1377,15 +1400,7 @@
         </w:numPr>
       </w:pPr>
       <w:r>
-        <w:t xml:space="preserve">On the iOS, once you get the OTP, </w:t>
-      </w:r>
-      <w:proofErr w:type="gramStart"/>
-      <w:r>
-        <w:t>you’ll</w:t>
-      </w:r>
-      <w:proofErr w:type="gramEnd"/>
-      <w:r>
-        <w:t xml:space="preserve"> be prompted to “Run” shortcut, hit that.</w:t>
+        <w:t>On the iOS, once you get the OTP, you’ll be prompted to “Run” shortcut, hit that.</w:t>
       </w:r>
     </w:p>
     <w:p>

</xml_diff>